<commit_message>
Revert "Merge remote-tracking branch 'upstream/main'"
This reverts commit 5d155de3be9370282c45e6e34a06f198e22b6a25, reversing
changes made to 5a280ed637d891fd070a38eaed2e61355af6f6a0.
</commit_message>
<xml_diff>
--- a/docpac_01220825/GithubSubmissions.docx
+++ b/docpac_01220825/GithubSubmissions.docx
@@ -320,10 +320,7 @@
         </w:numPr>
       </w:pPr>
       <w:r>
-        <w:t>Create a new folder with the name of the assignment, without spaces</w:t>
-      </w:r>
-      <w:r>
-        <w:t>.</w:t>
+        <w:t>Create a new folder with the name of the assignment, without spaces, capitalizing every first letter of each word.</w:t>
       </w:r>
     </w:p>
     <w:p>
@@ -335,7 +332,10 @@
         </w:numPr>
       </w:pPr>
       <w:r>
-        <w:t>Copy your submission into the assignment folder.</w:t>
+        <w:t>Copy your submission into the assignment folder</w:t>
+      </w:r>
+      <w:r>
+        <w:t>.</w:t>
       </w:r>
     </w:p>
     <w:p>
@@ -347,12 +347,7 @@
         </w:numPr>
       </w:pPr>
       <w:r>
-        <w:t>If your proje</w:t>
-      </w:r>
-      <w:bookmarkStart w:id="0" w:name="_GoBack"/>
-      <w:bookmarkEnd w:id="0"/>
-      <w:r>
-        <w:t>ct is a folder, name it “</w:t>
+        <w:t>If your project is a folder, name it “</w:t>
       </w:r>
       <w:proofErr w:type="spellStart"/>
       <w:r>
@@ -404,7 +399,19 @@
         </w:numPr>
       </w:pPr>
       <w:r>
-        <w:t>In GitHub desktop, commit the changes and push the changes to your fork</w:t>
+        <w:t>In GitHub desktop</w:t>
+      </w:r>
+      <w:r>
+        <w:t>, c</w:t>
+      </w:r>
+      <w:r>
+        <w:t>ommit the changes</w:t>
+      </w:r>
+      <w:r>
+        <w:t xml:space="preserve"> and p</w:t>
+      </w:r>
+      <w:r>
+        <w:t>ush the changes to your fork</w:t>
       </w:r>
     </w:p>
     <w:p>
@@ -419,7 +426,10 @@
         <w:t>On Github.com, navigate to the csmith1188 version of the DocPac, and start a Pull Request from your fork to csmith1188 to have your changes added to the class Repo.</w:t>
       </w:r>
     </w:p>
-    <w:p/>
+    <w:p>
+      <w:bookmarkStart w:id="0" w:name="_GoBack"/>
+      <w:bookmarkEnd w:id="0"/>
+    </w:p>
     <w:sectPr>
       <w:headerReference w:type="default" r:id="rId7"/>
       <w:pgSz w:w="12240" w:h="15840"/>
@@ -488,7 +498,10 @@
       <w:pStyle w:val="Heading1"/>
     </w:pPr>
     <w:r>
-      <w:t>GitHub Submissions</w:t>
+      <w:t xml:space="preserve">GitHub </w:t>
+    </w:r>
+    <w:r>
+      <w:t>Submissions</w:t>
     </w:r>
   </w:p>
 </w:hdr>

</xml_diff>